<commit_message>
Ajustes docs do convite
Ajuste nos documentos do convite.
</commit_message>
<xml_diff>
--- a/Convite para livro ADACOR.docx
+++ b/Convite para livro ADACOR.docx
@@ -12,10 +12,12 @@
       <w:r>
         <w:t xml:space="preserve">Espero que </w:t>
       </w:r>
+      <w:proofErr w:type="spellStart"/>
       <w:proofErr w:type="gramStart"/>
       <w:r>
         <w:t>esta</w:t>
       </w:r>
+      <w:proofErr w:type="spellEnd"/>
       <w:proofErr w:type="gramEnd"/>
       <w:r>
         <w:t xml:space="preserve"> o</w:t>
@@ -49,7 +51,13 @@
         <w:t xml:space="preserve">) </w:t>
       </w:r>
       <w:r>
-        <w:t>e agora durante a Escola de Modelos de Regressão teremos uma sessão temática em sua homenagem (</w:t>
+        <w:t>e agora durante a Escola de Modelos de Regressão t</w:t>
+      </w:r>
+      <w:r>
+        <w:t>iv</w:t>
+      </w:r>
+      <w:r>
+        <w:t>emos uma sessão temática em sua homenagem (</w:t>
       </w:r>
       <w:hyperlink r:id="rId5" w:history="1">
         <w:r>
@@ -60,7 +68,7 @@
         </w:r>
       </w:hyperlink>
       <w:r>
-        <w:t>) programada para o dia 29 de novembro.</w:t>
+        <w:t>).</w:t>
       </w:r>
     </w:p>
     <w:p>
@@ -88,7 +96,13 @@
         <w:t>’ que eu, Antonio Dias (Vermelho), Zélia Bianchini e Sonia Albieri</w:t>
       </w:r>
       <w:r>
-        <w:t xml:space="preserve"> estamos editando para completar o legado do Djalma nessa área. Djalma e eu vínhamos trabalhando na elaboração de uma segunda edição de nosso livro ‘Análise de Dados Amostra Complexos’, preparado para um minicurso do SINAPE de 1998 (</w:t>
+        <w:t xml:space="preserve"> estamos editando para completar o legado do Djalma nessa área</w:t>
+      </w:r>
+      <w:r>
+        <w:t xml:space="preserve"> (ver anexo)</w:t>
+      </w:r>
+      <w:r>
+        <w:t>. Djalma e eu vínhamos trabalhando na elaboração de uma segunda edição de nosso livro ‘Análise de Dados Amostra Complexos’, preparado para um minicurso do SINAPE de 1998 (</w:t>
       </w:r>
       <w:r>
         <w:t xml:space="preserve">o estado da arte dessa atividade está disponível aqui: </w:t>
@@ -107,13 +121,28 @@
       <w:r>
         <w:t xml:space="preserve"> </w:t>
       </w:r>
-    </w:p>
-    <w:p>
-      <w:r>
-        <w:t xml:space="preserve">A proposta do trabalho é fazer uma segunda edição do livro, revisada e ampliada, como parte 1. Nesta eu e os editores associados estamos juntos e já temos revisados três dos capítulos do livro original. O convite é para que você escreva um capítulo sobre o tema: </w:t>
-      </w:r>
-      <w:r>
-        <w:t xml:space="preserve">. Este capítulo seria incluído na parte 2 do livro, que passaria então a ter a cara de um ‘handbook’ sobre análise de dados amostrais, com a cobertura de vários tipos de modelos e como podem ser ajustados a dados de amostras complexas. </w:t>
+      <w:r>
+        <w:t>Infelizmente, não conseguimos concluir o projeto juntos.</w:t>
+      </w:r>
+    </w:p>
+    <w:p>
+      <w:r>
+        <w:t>A proposta do trabalho é fazer uma segunda edição do livro, revisada e ampliada, como parte 1. Nesta eu e os editores associados estamos juntos e já temos revisados três dos capítulos do livro original</w:t>
+      </w:r>
+      <w:r>
+        <w:t xml:space="preserve"> (ver anexo)</w:t>
+      </w:r>
+      <w:r>
+        <w:t xml:space="preserve">. O convite é para que você escreva um capítulo sobre o tema: </w:t>
+      </w:r>
+      <w:r>
+        <w:t xml:space="preserve">. </w:t>
+      </w:r>
+    </w:p>
+    <w:p/>
+    <w:p>
+      <w:r>
+        <w:t xml:space="preserve">Este capítulo seria incluído na parte 2 do livro, que passaria então a ter a cara de um ‘handbook’ sobre análise de dados amostrais, com a cobertura de vários tipos de modelos e como podem ser ajustados a dados de amostras complexas. </w:t>
       </w:r>
       <w:r>
         <w:t xml:space="preserve">Seria muito bom poder ter sua contribuição a esse projeto, se puder participar. </w:t>
@@ -140,7 +169,13 @@
     </w:p>
     <w:p>
       <w:r>
-        <w:t xml:space="preserve">O plano é tentar concluir este livro em tempo de fazer o seu lançamento durante o SINAPE 2022, que vai ocorrer em fins de julho. </w:t>
+        <w:t xml:space="preserve">O plano é tentar concluir este livro </w:t>
+      </w:r>
+      <w:r>
+        <w:t>a</w:t>
+      </w:r>
+      <w:r>
+        <w:t xml:space="preserve"> tempo de fazer o seu lançamento durante o SINAPE 2022, que vai ocorrer em fins de julho. </w:t>
       </w:r>
     </w:p>
     <w:p>

</xml_diff>